<commit_message>
- started changing the point recording functionality in the scan engine
</commit_message>
<xml_diff>
--- a/Modules/Laser Scanning/to do/Documentation/ScanEngine.docx
+++ b/Modules/Laser Scanning/to do/Documentation/ScanEngine.docx
@@ -420,7 +420,23 @@
                         <w:sz w:val="18"/>
                         <w:szCs w:val="18"/>
                       </w:rPr>
-                      <w:t>hold</w:t>
+                      <w:t>h</w:t>
+                    </w:r>
+                    <w:r>
+                      <w:rPr>
+                        <w:color w:val="000000" w:themeColor="text1"/>
+                        <w:sz w:val="18"/>
+                        <w:szCs w:val="18"/>
+                      </w:rPr>
+                      <w:t>old</w:t>
+                    </w:r>
+                    <w:r>
+                      <w:rPr>
+                        <w:color w:val="000000" w:themeColor="text1"/>
+                        <w:sz w:val="18"/>
+                        <w:szCs w:val="18"/>
+                      </w:rPr>
+                      <w:t xml:space="preserve"> &amp; record</w:t>
                     </w:r>
                   </w:p>
                 </w:txbxContent>

</xml_diff>